<commit_message>
the backend of user feedback is done
would give the user to select the chest size, then behind that it also includes the that brands size chart's size as well
</commit_message>
<xml_diff>
--- a/project proposal/10819486_Proposal.docx
+++ b/project proposal/10819486_Proposal.docx
@@ -78,6 +78,13 @@
           </wp:anchor>
         </w:drawing>
       </w:r>
+      <w:r>
+        <w:rPr>
+          <w:b/>
+          <w:bCs/>
+        </w:rPr>
+        <w:t xml:space="preserve">                                    </w:t>
+      </w:r>
     </w:p>
     <w:p>
       <w:pPr>
@@ -341,17 +348,8 @@
           <w:sz w:val="44"/>
           <w:szCs w:val="44"/>
         </w:rPr>
-        <w:t xml:space="preserve">Gunathilaka M </w:t>
-      </w:r>
-      <w:proofErr w:type="spellStart"/>
-      <w:r>
-        <w:rPr>
-          <w:sz w:val="44"/>
-          <w:szCs w:val="44"/>
-        </w:rPr>
-        <w:t>Chamodi</w:t>
-      </w:r>
-      <w:proofErr w:type="spellEnd"/>
+        <w:t>Gunathilaka M Chamodi</w:t>
+      </w:r>
     </w:p>
     <w:p>
       <w:pPr>
@@ -2038,6 +2036,7 @@
       </w:pPr>
       <w:bookmarkStart w:id="3" w:name="_Problem_statement"/>
       <w:bookmarkStart w:id="4" w:name="_Toc151304642"/>
+      <w:bookmarkStart w:id="5" w:name="_Hlk160648142"/>
       <w:bookmarkEnd w:id="3"/>
       <w:r>
         <w:rPr>
@@ -2469,6 +2468,7 @@
         <w:t>.</w:t>
       </w:r>
     </w:p>
+    <w:bookmarkEnd w:id="5"/>
     <w:p>
       <w:pPr>
         <w:spacing w:line="360" w:lineRule="auto"/>
@@ -2574,7 +2574,7 @@
         </w:rPr>
         <w:t xml:space="preserve">According to a survey conducted by </w:t>
       </w:r>
-      <w:bookmarkStart w:id="5" w:name="_Hlk150769241"/>
+      <w:bookmarkStart w:id="6" w:name="_Hlk150769241"/>
       <w:proofErr w:type="spellStart"/>
       <w:r>
         <w:rPr>
@@ -2649,7 +2649,7 @@
         </w:rPr>
         <w:t xml:space="preserve"> 24.4%</w:t>
       </w:r>
-      <w:bookmarkEnd w:id="5"/>
+      <w:bookmarkEnd w:id="6"/>
       <w:r>
         <w:rPr>
           <w:rFonts w:ascii="Times New Roman" w:hAnsi="Times New Roman" w:cs="Times New Roman"/>
@@ -2998,7 +2998,7 @@
           <w:rFonts w:ascii="Times New Roman" w:hAnsi="Times New Roman" w:cs="Times New Roman"/>
         </w:rPr>
       </w:pPr>
-      <w:bookmarkStart w:id="6" w:name="_Hlk150703928"/>
+      <w:bookmarkStart w:id="7" w:name="_Hlk150703928"/>
       <w:r>
         <w:rPr>
           <w:rFonts w:ascii="Times New Roman" w:hAnsi="Times New Roman" w:cs="Times New Roman"/>
@@ -3202,7 +3202,7 @@
         </w:rPr>
       </w:pPr>
     </w:p>
-    <w:bookmarkEnd w:id="6"/>
+    <w:bookmarkEnd w:id="7"/>
     <w:p>
       <w:pPr>
         <w:spacing w:line="360" w:lineRule="auto"/>
@@ -3452,7 +3452,7 @@
           <w:szCs w:val="28"/>
         </w:rPr>
       </w:pPr>
-      <w:bookmarkStart w:id="7" w:name="_Toc151304643"/>
+      <w:bookmarkStart w:id="8" w:name="_Toc151304643"/>
       <w:r>
         <w:rPr>
           <w:rFonts w:ascii="Times New Roman" w:hAnsi="Times New Roman" w:cs="Times New Roman"/>
@@ -3463,7 +3463,7 @@
         <w:lastRenderedPageBreak/>
         <w:t>Chapter 02</w:t>
       </w:r>
-      <w:bookmarkEnd w:id="7"/>
+      <w:bookmarkEnd w:id="8"/>
     </w:p>
     <w:p>
       <w:pPr>
@@ -3479,7 +3479,7 @@
           <w:szCs w:val="24"/>
         </w:rPr>
       </w:pPr>
-      <w:bookmarkStart w:id="8" w:name="_Toc151304644"/>
+      <w:bookmarkStart w:id="9" w:name="_Toc151304644"/>
       <w:r>
         <w:rPr>
           <w:rFonts w:ascii="Times New Roman" w:hAnsi="Times New Roman" w:cs="Times New Roman"/>
@@ -3491,7 +3491,7 @@
         </w:rPr>
         <w:t>Project description</w:t>
       </w:r>
-      <w:bookmarkEnd w:id="8"/>
+      <w:bookmarkEnd w:id="9"/>
     </w:p>
     <w:p/>
     <w:p>
@@ -3505,7 +3505,7 @@
           <w:u w:val="single"/>
         </w:rPr>
       </w:pPr>
-      <w:bookmarkStart w:id="9" w:name="_Toc151304645"/>
+      <w:bookmarkStart w:id="10" w:name="_Toc151304645"/>
       <w:r>
         <w:rPr>
           <w:rFonts w:ascii="Times New Roman" w:hAnsi="Times New Roman" w:cs="Times New Roman"/>
@@ -3514,7 +3514,7 @@
         </w:rPr>
         <w:t>Project Objectives</w:t>
       </w:r>
-      <w:bookmarkEnd w:id="9"/>
+      <w:bookmarkEnd w:id="10"/>
     </w:p>
     <w:p>
       <w:pPr>
@@ -5194,7 +5194,7 @@
           <w:rFonts w:ascii="Times New Roman" w:hAnsi="Times New Roman" w:cs="Times New Roman"/>
         </w:rPr>
       </w:pPr>
-      <w:bookmarkStart w:id="10" w:name="_Hlk150890540"/>
+      <w:bookmarkStart w:id="11" w:name="_Hlk150890540"/>
       <w:r>
         <w:rPr>
           <w:rFonts w:ascii="Times New Roman" w:hAnsi="Times New Roman" w:cs="Times New Roman"/>
@@ -5275,7 +5275,7 @@
         </w:rPr>
         <w:t>which enhances the user experience.</w:t>
       </w:r>
-      <w:bookmarkEnd w:id="10"/>
+      <w:bookmarkEnd w:id="11"/>
     </w:p>
     <w:p>
       <w:pPr>
@@ -5326,7 +5326,7 @@
           <w:u w:val="single"/>
         </w:rPr>
       </w:pPr>
-      <w:bookmarkStart w:id="11" w:name="_Toc151304646"/>
+      <w:bookmarkStart w:id="12" w:name="_Toc151304646"/>
       <w:r>
         <w:rPr>
           <w:rFonts w:ascii="Times New Roman" w:hAnsi="Times New Roman" w:cs="Times New Roman"/>
@@ -5336,7 +5336,7 @@
         <w:lastRenderedPageBreak/>
         <w:t>Project keywords</w:t>
       </w:r>
-      <w:bookmarkEnd w:id="11"/>
+      <w:bookmarkEnd w:id="12"/>
     </w:p>
     <w:p/>
     <w:p>
@@ -5564,7 +5564,7 @@
           <w:color w:val="auto"/>
         </w:rPr>
       </w:pPr>
-      <w:bookmarkStart w:id="12" w:name="_Toc151304647"/>
+      <w:bookmarkStart w:id="13" w:name="_Toc151304647"/>
       <w:r>
         <w:rPr>
           <w:rFonts w:ascii="Times New Roman" w:hAnsi="Times New Roman" w:cs="Times New Roman"/>
@@ -5575,7 +5575,7 @@
         <w:lastRenderedPageBreak/>
         <w:t>Chapter 03</w:t>
       </w:r>
-      <w:bookmarkEnd w:id="12"/>
+      <w:bookmarkEnd w:id="13"/>
       <w:r>
         <w:rPr>
           <w:rFonts w:ascii="Times New Roman" w:hAnsi="Times New Roman" w:cs="Times New Roman"/>
@@ -5607,7 +5607,7 @@
           <w:szCs w:val="24"/>
         </w:rPr>
       </w:pPr>
-      <w:bookmarkStart w:id="13" w:name="_Toc151304648"/>
+      <w:bookmarkStart w:id="14" w:name="_Toc151304648"/>
       <w:r>
         <w:rPr>
           <w:rFonts w:ascii="Times New Roman" w:hAnsi="Times New Roman" w:cs="Times New Roman"/>
@@ -5619,7 +5619,7 @@
         </w:rPr>
         <w:t>Research Gap</w:t>
       </w:r>
-      <w:bookmarkEnd w:id="13"/>
+      <w:bookmarkEnd w:id="14"/>
     </w:p>
     <w:p>
       <w:pPr>
@@ -5644,8 +5644,8 @@
         </w:rPr>
         <w:t xml:space="preserve">Using </w:t>
       </w:r>
-      <w:bookmarkStart w:id="14" w:name="_Hlk151302326"/>
-      <w:bookmarkStart w:id="15" w:name="_Hlk151304854"/>
+      <w:bookmarkStart w:id="15" w:name="_Hlk151302326"/>
+      <w:bookmarkStart w:id="16" w:name="_Hlk151304854"/>
       <w:r>
         <w:rPr>
           <w:rFonts w:ascii="Times New Roman" w:hAnsi="Times New Roman" w:cs="Times New Roman"/>
@@ -5666,14 +5666,14 @@
         </w:rPr>
         <w:t xml:space="preserve">’ </w:t>
       </w:r>
-      <w:bookmarkEnd w:id="14"/>
+      <w:bookmarkEnd w:id="15"/>
       <w:r>
         <w:rPr>
           <w:rFonts w:ascii="Times New Roman" w:hAnsi="Times New Roman" w:cs="Times New Roman"/>
         </w:rPr>
         <w:t>system</w:t>
       </w:r>
-      <w:bookmarkEnd w:id="15"/>
+      <w:bookmarkEnd w:id="16"/>
       <w:r>
         <w:rPr>
           <w:rFonts w:ascii="Times New Roman" w:hAnsi="Times New Roman" w:cs="Times New Roman"/>
@@ -6314,14 +6314,14 @@
         </w:rPr>
         <w:t>‘</w:t>
       </w:r>
-      <w:bookmarkStart w:id="16" w:name="_Hlk151289220"/>
+      <w:bookmarkStart w:id="17" w:name="_Hlk151289220"/>
       <w:r>
         <w:rPr>
           <w:rFonts w:ascii="Times New Roman" w:hAnsi="Times New Roman" w:cs="Times New Roman"/>
         </w:rPr>
         <w:t>material-related size recommendation</w:t>
       </w:r>
-      <w:bookmarkEnd w:id="16"/>
+      <w:bookmarkEnd w:id="17"/>
       <w:r>
         <w:rPr>
           <w:rFonts w:ascii="Times New Roman" w:hAnsi="Times New Roman" w:cs="Times New Roman"/>
@@ -6852,7 +6852,7 @@
           <w:szCs w:val="28"/>
         </w:rPr>
       </w:pPr>
-      <w:bookmarkStart w:id="17" w:name="_Toc151304649"/>
+      <w:bookmarkStart w:id="18" w:name="_Toc151304649"/>
       <w:r>
         <w:rPr>
           <w:rFonts w:ascii="Times New Roman" w:hAnsi="Times New Roman" w:cs="Times New Roman"/>
@@ -6863,7 +6863,7 @@
         <w:lastRenderedPageBreak/>
         <w:t>Chapter 04</w:t>
       </w:r>
-      <w:bookmarkEnd w:id="17"/>
+      <w:bookmarkEnd w:id="18"/>
       <w:r>
         <w:rPr>
           <w:rFonts w:ascii="Times New Roman" w:hAnsi="Times New Roman" w:cs="Times New Roman"/>
@@ -6888,7 +6888,7 @@
           <w:szCs w:val="24"/>
         </w:rPr>
       </w:pPr>
-      <w:bookmarkStart w:id="18" w:name="_Toc151304650"/>
+      <w:bookmarkStart w:id="19" w:name="_Toc151304650"/>
       <w:r>
         <w:rPr>
           <w:rFonts w:ascii="Times New Roman" w:hAnsi="Times New Roman" w:cs="Times New Roman"/>
@@ -6900,7 +6900,7 @@
         </w:rPr>
         <w:t>Requirements Analysis</w:t>
       </w:r>
-      <w:bookmarkEnd w:id="18"/>
+      <w:bookmarkEnd w:id="19"/>
     </w:p>
     <w:p/>
     <w:p>
@@ -6914,7 +6914,7 @@
           <w:u w:val="single"/>
         </w:rPr>
       </w:pPr>
-      <w:bookmarkStart w:id="19" w:name="_Toc151304651"/>
+      <w:bookmarkStart w:id="20" w:name="_Toc151304651"/>
       <w:r>
         <w:rPr>
           <w:rFonts w:ascii="Times New Roman" w:hAnsi="Times New Roman" w:cs="Times New Roman"/>
@@ -6923,7 +6923,7 @@
         </w:rPr>
         <w:t>Hardware Requirements</w:t>
       </w:r>
-      <w:bookmarkEnd w:id="19"/>
+      <w:bookmarkEnd w:id="20"/>
     </w:p>
     <w:p>
       <w:pPr>
@@ -6966,7 +6966,7 @@
           <w:u w:val="single"/>
         </w:rPr>
       </w:pPr>
-      <w:bookmarkStart w:id="20" w:name="_Toc151304652"/>
+      <w:bookmarkStart w:id="21" w:name="_Toc151304652"/>
       <w:r>
         <w:rPr>
           <w:rFonts w:ascii="Times New Roman" w:hAnsi="Times New Roman" w:cs="Times New Roman"/>
@@ -6975,7 +6975,7 @@
         </w:rPr>
         <w:t>Functional Requirements</w:t>
       </w:r>
-      <w:bookmarkEnd w:id="20"/>
+      <w:bookmarkEnd w:id="21"/>
       <w:r>
         <w:rPr>
           <w:rFonts w:ascii="Times New Roman" w:hAnsi="Times New Roman" w:cs="Times New Roman"/>
@@ -7174,7 +7174,7 @@
           <w:u w:val="single"/>
         </w:rPr>
       </w:pPr>
-      <w:bookmarkStart w:id="21" w:name="_Toc151304653"/>
+      <w:bookmarkStart w:id="22" w:name="_Toc151304653"/>
       <w:r>
         <w:rPr>
           <w:rFonts w:ascii="Times New Roman" w:hAnsi="Times New Roman" w:cs="Times New Roman"/>
@@ -7183,7 +7183,7 @@
         </w:rPr>
         <w:t>Non-functional Requirements</w:t>
       </w:r>
-      <w:bookmarkEnd w:id="21"/>
+      <w:bookmarkEnd w:id="22"/>
     </w:p>
     <w:p>
       <w:pPr>
@@ -7285,7 +7285,7 @@
           <w:szCs w:val="28"/>
         </w:rPr>
       </w:pPr>
-      <w:bookmarkStart w:id="22" w:name="_Toc151304654"/>
+      <w:bookmarkStart w:id="23" w:name="_Toc151304654"/>
       <w:r>
         <w:rPr>
           <w:rFonts w:ascii="Times New Roman" w:hAnsi="Times New Roman" w:cs="Times New Roman"/>
@@ -7296,7 +7296,7 @@
         <w:lastRenderedPageBreak/>
         <w:t>Chapter 05</w:t>
       </w:r>
-      <w:bookmarkEnd w:id="22"/>
+      <w:bookmarkEnd w:id="23"/>
       <w:r>
         <w:rPr>
           <w:rFonts w:ascii="Times New Roman" w:hAnsi="Times New Roman" w:cs="Times New Roman"/>
@@ -7321,7 +7321,7 @@
           <w:szCs w:val="24"/>
         </w:rPr>
       </w:pPr>
-      <w:bookmarkStart w:id="23" w:name="_Toc151304655"/>
+      <w:bookmarkStart w:id="24" w:name="_Toc151304655"/>
       <w:r>
         <w:rPr>
           <w:rFonts w:ascii="Times New Roman" w:hAnsi="Times New Roman" w:cs="Times New Roman"/>
@@ -7333,7 +7333,7 @@
         </w:rPr>
         <w:t>Finance</w:t>
       </w:r>
-      <w:bookmarkEnd w:id="23"/>
+      <w:bookmarkEnd w:id="24"/>
     </w:p>
     <w:p/>
     <w:p>
@@ -7436,7 +7436,7 @@
           <w:szCs w:val="28"/>
         </w:rPr>
       </w:pPr>
-      <w:bookmarkStart w:id="24" w:name="_Toc151304656"/>
+      <w:bookmarkStart w:id="25" w:name="_Toc151304656"/>
       <w:r>
         <w:rPr>
           <w:rFonts w:ascii="Times New Roman" w:hAnsi="Times New Roman" w:cs="Times New Roman"/>
@@ -7447,7 +7447,7 @@
         <w:lastRenderedPageBreak/>
         <w:t>Chapter 06</w:t>
       </w:r>
-      <w:bookmarkEnd w:id="24"/>
+      <w:bookmarkEnd w:id="25"/>
       <w:r>
         <w:rPr>
           <w:rFonts w:ascii="Times New Roman" w:hAnsi="Times New Roman" w:cs="Times New Roman"/>
@@ -7472,7 +7472,7 @@
           <w:szCs w:val="24"/>
         </w:rPr>
       </w:pPr>
-      <w:bookmarkStart w:id="25" w:name="_Toc151304657"/>
+      <w:bookmarkStart w:id="26" w:name="_Toc151304657"/>
       <w:r>
         <w:rPr>
           <w:rFonts w:ascii="Times New Roman" w:hAnsi="Times New Roman" w:cs="Times New Roman"/>
@@ -7484,7 +7484,7 @@
         </w:rPr>
         <w:t>External organizations</w:t>
       </w:r>
-      <w:bookmarkEnd w:id="25"/>
+      <w:bookmarkEnd w:id="26"/>
     </w:p>
     <w:p>
       <w:pPr>
@@ -7701,7 +7701,7 @@
         </w:rPr>
         <w:br w:type="page"/>
       </w:r>
-      <w:bookmarkStart w:id="26" w:name="_Toc151304658"/>
+      <w:bookmarkStart w:id="27" w:name="_Toc151304658"/>
       <w:r>
         <w:rPr>
           <w:rFonts w:ascii="Times New Roman" w:hAnsi="Times New Roman" w:cs="Times New Roman"/>
@@ -7712,7 +7712,7 @@
         <w:lastRenderedPageBreak/>
         <w:t>Chapter 06</w:t>
       </w:r>
-      <w:bookmarkEnd w:id="26"/>
+      <w:bookmarkEnd w:id="27"/>
       <w:r>
         <w:rPr>
           <w:rFonts w:ascii="Times New Roman" w:hAnsi="Times New Roman" w:cs="Times New Roman"/>
@@ -7737,7 +7737,7 @@
           <w:szCs w:val="24"/>
         </w:rPr>
       </w:pPr>
-      <w:bookmarkStart w:id="27" w:name="_Toc151304659"/>
+      <w:bookmarkStart w:id="28" w:name="_Toc151304659"/>
       <w:r>
         <w:rPr>
           <w:rFonts w:ascii="Times New Roman" w:hAnsi="Times New Roman" w:cs="Times New Roman"/>
@@ -7749,7 +7749,7 @@
         </w:rPr>
         <w:t>Time Frame / Timeline</w:t>
       </w:r>
-      <w:bookmarkEnd w:id="27"/>
+      <w:bookmarkEnd w:id="28"/>
     </w:p>
     <w:p/>
     <w:p>
@@ -7841,7 +7841,7 @@
         <w:br w:type="page"/>
       </w:r>
     </w:p>
-    <w:bookmarkStart w:id="28" w:name="_Toc151304660" w:displacedByCustomXml="next"/>
+    <w:bookmarkStart w:id="29" w:name="_Toc151304660" w:displacedByCustomXml="next"/>
     <w:sdt>
       <w:sdtPr>
         <w:rPr>
@@ -7882,7 +7882,7 @@
             </w:rPr>
             <w:t>Referencing / Bibliography</w:t>
           </w:r>
-          <w:bookmarkEnd w:id="28"/>
+          <w:bookmarkEnd w:id="29"/>
         </w:p>
         <w:sdt>
           <w:sdtPr>

</xml_diff>